<commit_message>
added href in word.file
</commit_message>
<xml_diff>
--- a/Документация Проекта.docx
+++ b/Документация Проекта.docx
@@ -13,6 +13,8 @@
           <w:szCs w:val="32"/>
         </w:rPr>
       </w:pPr>
+      <w:bookmarkStart w:id="0" w:name="_top"/>
+      <w:bookmarkEnd w:id="0"/>
       <w:r>
         <w:rPr>
           <w:rFonts w:ascii="Times New Roman" w:hAnsi="Times New Roman" w:cs="Times New Roman"/>
@@ -235,6 +237,7 @@
     <w:p>
       <w:pPr>
         <w:rPr>
+          <w:rStyle w:val="a4"/>
           <w:rFonts w:ascii="Times New Roman" w:hAnsi="Times New Roman" w:cs="Times New Roman"/>
           <w:sz w:val="28"/>
           <w:szCs w:val="28"/>
@@ -267,6 +270,98 @@
       <w:pPr>
         <w:rPr>
           <w:rFonts w:ascii="Times New Roman" w:hAnsi="Times New Roman" w:cs="Times New Roman"/>
+          <w:sz w:val="28"/>
+          <w:szCs w:val="28"/>
+        </w:rPr>
+      </w:pPr>
+      <w:r>
+        <w:rPr>
+          <w:rStyle w:val="a4"/>
+          <w:rFonts w:ascii="Times New Roman" w:hAnsi="Times New Roman" w:cs="Times New Roman"/>
+          <w:sz w:val="28"/>
+          <w:szCs w:val="28"/>
+        </w:rPr>
+        <w:t xml:space="preserve">8) </w:t>
+      </w:r>
+      <w:hyperlink w:anchor="Диаграммы" w:history="1">
+        <w:r>
+          <w:rPr>
+            <w:rStyle w:val="a4"/>
+            <w:rFonts w:ascii="Times New Roman" w:hAnsi="Times New Roman" w:cs="Times New Roman"/>
+            <w:sz w:val="28"/>
+            <w:szCs w:val="28"/>
+          </w:rPr>
+          <w:t xml:space="preserve">Диаграммы </w:t>
+        </w:r>
+        <w:r>
+          <w:rPr>
+            <w:rStyle w:val="a4"/>
+            <w:rFonts w:ascii="Times New Roman" w:hAnsi="Times New Roman" w:cs="Times New Roman"/>
+            <w:sz w:val="28"/>
+            <w:szCs w:val="28"/>
+          </w:rPr>
+          <w:t>у</w:t>
+        </w:r>
+        <w:r>
+          <w:rPr>
+            <w:rStyle w:val="a4"/>
+            <w:rFonts w:ascii="Times New Roman" w:hAnsi="Times New Roman" w:cs="Times New Roman"/>
+            <w:sz w:val="28"/>
+            <w:szCs w:val="28"/>
+          </w:rPr>
+          <w:t>пр</w:t>
+        </w:r>
+        <w:r>
+          <w:rPr>
+            <w:rStyle w:val="a4"/>
+            <w:rFonts w:ascii="Times New Roman" w:hAnsi="Times New Roman" w:cs="Times New Roman"/>
+            <w:sz w:val="28"/>
+            <w:szCs w:val="28"/>
+          </w:rPr>
+          <w:t>а</w:t>
+        </w:r>
+        <w:r>
+          <w:rPr>
+            <w:rStyle w:val="a4"/>
+            <w:rFonts w:ascii="Times New Roman" w:hAnsi="Times New Roman" w:cs="Times New Roman"/>
+            <w:sz w:val="28"/>
+            <w:szCs w:val="28"/>
+          </w:rPr>
+          <w:t>в</w:t>
+        </w:r>
+        <w:r>
+          <w:rPr>
+            <w:rStyle w:val="a4"/>
+            <w:rFonts w:ascii="Times New Roman" w:hAnsi="Times New Roman" w:cs="Times New Roman"/>
+            <w:sz w:val="28"/>
+            <w:szCs w:val="28"/>
+          </w:rPr>
+          <w:t>л</w:t>
+        </w:r>
+        <w:r>
+          <w:rPr>
+            <w:rStyle w:val="a4"/>
+            <w:rFonts w:ascii="Times New Roman" w:hAnsi="Times New Roman" w:cs="Times New Roman"/>
+            <w:sz w:val="28"/>
+            <w:szCs w:val="28"/>
+          </w:rPr>
+          <w:t>е</w:t>
+        </w:r>
+        <w:r>
+          <w:rPr>
+            <w:rStyle w:val="a4"/>
+            <w:rFonts w:ascii="Times New Roman" w:hAnsi="Times New Roman" w:cs="Times New Roman"/>
+            <w:sz w:val="28"/>
+            <w:szCs w:val="28"/>
+          </w:rPr>
+          <w:t>ния</w:t>
+        </w:r>
+      </w:hyperlink>
+    </w:p>
+    <w:p>
+      <w:pPr>
+        <w:rPr>
+          <w:rFonts w:ascii="Times New Roman" w:hAnsi="Times New Roman" w:cs="Times New Roman"/>
           <w:b/>
           <w:bCs/>
           <w:sz w:val="28"/>
@@ -281,7 +376,16 @@
             <w:sz w:val="28"/>
             <w:szCs w:val="28"/>
           </w:rPr>
-          <w:t>8)</w:t>
+          <w:t>9</w:t>
+        </w:r>
+        <w:r>
+          <w:rPr>
+            <w:rStyle w:val="a4"/>
+            <w:rFonts w:ascii="Times New Roman" w:hAnsi="Times New Roman" w:cs="Times New Roman"/>
+            <w:sz w:val="28"/>
+            <w:szCs w:val="28"/>
+          </w:rPr>
+          <w:t>)</w:t>
         </w:r>
         <w:r>
           <w:rPr>
@@ -303,6 +407,8 @@
         </w:rPr>
         <w:br w:type="page"/>
       </w:r>
+      <w:bookmarkStart w:id="1" w:name="Контакты"/>
+      <w:bookmarkEnd w:id="1"/>
     </w:p>
     <w:p>
       <w:pPr>
@@ -314,7 +420,7 @@
           <w:szCs w:val="32"/>
         </w:rPr>
       </w:pPr>
-      <w:bookmarkStart w:id="0" w:name="Введение"/>
+      <w:bookmarkStart w:id="2" w:name="Введение"/>
       <w:r>
         <w:rPr>
           <w:rFonts w:ascii="Times New Roman" w:hAnsi="Times New Roman" w:cs="Times New Roman"/>
@@ -363,9 +469,9 @@
           <w:szCs w:val="32"/>
         </w:rPr>
       </w:pPr>
-      <w:bookmarkStart w:id="1" w:name="Технические"/>
-      <w:bookmarkEnd w:id="0"/>
-      <w:bookmarkEnd w:id="1"/>
+      <w:bookmarkStart w:id="3" w:name="Технические"/>
+      <w:bookmarkEnd w:id="2"/>
+      <w:bookmarkEnd w:id="3"/>
       <w:r>
         <w:rPr>
           <w:rFonts w:ascii="Times New Roman" w:hAnsi="Times New Roman" w:cs="Times New Roman"/>
@@ -558,8 +664,8 @@
         </w:rPr>
         <w:t>Проект требует компилятора, совместимого с C++11 или более новой версии.</w:t>
       </w:r>
-      <w:bookmarkStart w:id="2" w:name="Структура"/>
-      <w:bookmarkEnd w:id="2"/>
+      <w:bookmarkStart w:id="4" w:name="Структура"/>
+      <w:bookmarkEnd w:id="4"/>
     </w:p>
     <w:p>
       <w:pPr>
@@ -582,8 +688,8 @@
           <w:szCs w:val="32"/>
         </w:rPr>
       </w:pPr>
-      <w:bookmarkStart w:id="3" w:name="Компоненты"/>
-      <w:bookmarkEnd w:id="3"/>
+      <w:bookmarkStart w:id="5" w:name="Компоненты"/>
+      <w:bookmarkEnd w:id="5"/>
       <w:r>
         <w:rPr>
           <w:rFonts w:ascii="Times New Roman" w:hAnsi="Times New Roman" w:cs="Times New Roman"/>
@@ -1548,8 +1654,8 @@
           <w:szCs w:val="32"/>
         </w:rPr>
       </w:pPr>
-      <w:bookmarkStart w:id="4" w:name="Возможности"/>
-      <w:bookmarkEnd w:id="4"/>
+      <w:bookmarkStart w:id="6" w:name="Возможности"/>
+      <w:bookmarkEnd w:id="6"/>
       <w:r>
         <w:rPr>
           <w:rFonts w:ascii="Times New Roman" w:hAnsi="Times New Roman" w:cs="Times New Roman"/>
@@ -1701,8 +1807,8 @@
           <w:szCs w:val="32"/>
         </w:rPr>
       </w:pPr>
-      <w:bookmarkStart w:id="5" w:name="Интерфейс"/>
-      <w:bookmarkEnd w:id="5"/>
+      <w:bookmarkStart w:id="7" w:name="Интерфейс"/>
+      <w:bookmarkEnd w:id="7"/>
       <w:r>
         <w:rPr>
           <w:rFonts w:ascii="Times New Roman" w:hAnsi="Times New Roman" w:cs="Times New Roman"/>
@@ -2044,8 +2150,8 @@
           <w:szCs w:val="32"/>
         </w:rPr>
       </w:pPr>
-      <w:bookmarkStart w:id="6" w:name="Версии"/>
-      <w:bookmarkEnd w:id="6"/>
+      <w:bookmarkStart w:id="8" w:name="Версии"/>
+      <w:bookmarkEnd w:id="8"/>
       <w:r>
         <w:rPr>
           <w:rFonts w:ascii="Times New Roman" w:hAnsi="Times New Roman" w:cs="Times New Roman"/>
@@ -2226,7 +2332,7 @@
           <w:szCs w:val="32"/>
         </w:rPr>
       </w:pPr>
-      <w:bookmarkStart w:id="7" w:name="Бэк"/>
+      <w:bookmarkStart w:id="9" w:name="Бэк"/>
       <w:proofErr w:type="spellStart"/>
       <w:r>
         <w:rPr>
@@ -3445,6 +3551,7 @@
     </w:p>
     <w:p>
       <w:pPr>
+        <w:jc w:val="center"/>
         <w:rPr>
           <w:rFonts w:ascii="Times New Roman" w:hAnsi="Times New Roman" w:cs="Times New Roman"/>
           <w:b/>
@@ -3453,6 +3560,7 @@
           <w:szCs w:val="32"/>
         </w:rPr>
       </w:pPr>
+      <w:bookmarkStart w:id="10" w:name="Диаграммы"/>
       <w:r>
         <w:rPr>
           <w:rFonts w:ascii="Times New Roman" w:hAnsi="Times New Roman" w:cs="Times New Roman"/>
@@ -3461,8 +3569,42 @@
           <w:sz w:val="32"/>
           <w:szCs w:val="32"/>
         </w:rPr>
+        <w:lastRenderedPageBreak/>
+        <w:t>Диаграммы управлени</w:t>
+      </w:r>
+      <w:r>
+        <w:rPr>
+          <w:rFonts w:ascii="Times New Roman" w:hAnsi="Times New Roman" w:cs="Times New Roman"/>
+          <w:b/>
+          <w:bCs/>
+          <w:sz w:val="32"/>
+          <w:szCs w:val="32"/>
+        </w:rPr>
+        <w:t>я</w:t>
+      </w:r>
+      <w:r>
+        <w:rPr>
+          <w:rFonts w:ascii="Times New Roman" w:hAnsi="Times New Roman" w:cs="Times New Roman"/>
+          <w:b/>
+          <w:bCs/>
+          <w:noProof/>
+          <w:sz w:val="32"/>
+          <w:szCs w:val="32"/>
+        </w:rPr>
+        <w:t xml:space="preserve"> </w:t>
+      </w:r>
+      <w:bookmarkEnd w:id="10"/>
+      <w:r>
+        <w:rPr>
+          <w:rFonts w:ascii="Times New Roman" w:hAnsi="Times New Roman" w:cs="Times New Roman"/>
+          <w:b/>
+          <w:bCs/>
+          <w:noProof/>
+          <w:sz w:val="32"/>
+          <w:szCs w:val="32"/>
+        </w:rPr>
         <w:drawing>
-          <wp:inline distT="0" distB="0" distL="0" distR="0" wp14:anchorId="495C5654" wp14:editId="0459DC60">
+          <wp:inline distT="0" distB="0" distL="0" distR="0" wp14:anchorId="495C5654" wp14:editId="4D4B2D0D">
             <wp:extent cx="5940425" cy="3388995"/>
             <wp:effectExtent l="0" t="0" r="3175" b="1905"/>
             <wp:docPr id="126568279" name="Рисунок 1"/>
@@ -3473,7 +3615,7 @@
               <a:graphicData uri="http://schemas.openxmlformats.org/drawingml/2006/picture">
                 <pic:pic xmlns:pic="http://schemas.openxmlformats.org/drawingml/2006/picture">
                   <pic:nvPicPr>
-                    <pic:cNvPr id="126568279" name=""/>
+                    <pic:cNvPr id="126568279" name="Рисунок 1"/>
                     <pic:cNvPicPr/>
                   </pic:nvPicPr>
                   <pic:blipFill>
@@ -3498,7 +3640,7 @@
         </w:drawing>
       </w:r>
     </w:p>
-    <w:bookmarkEnd w:id="7"/>
+    <w:bookmarkEnd w:id="9"/>
     <w:p>
       <w:pPr>
         <w:rPr>
@@ -3514,10 +3656,10 @@
           <w:rFonts w:ascii="Times New Roman" w:hAnsi="Times New Roman" w:cs="Times New Roman"/>
           <w:b/>
           <w:bCs/>
+          <w:noProof/>
           <w:sz w:val="32"/>
           <w:szCs w:val="32"/>
         </w:rPr>
-        <w:lastRenderedPageBreak/>
         <w:drawing>
           <wp:inline distT="0" distB="0" distL="0" distR="0" wp14:anchorId="4DA9469A" wp14:editId="7E418C75">
             <wp:extent cx="5940425" cy="3344545"/>
@@ -3574,9 +3716,9 @@
           <w:szCs w:val="32"/>
         </w:rPr>
       </w:pPr>
-      <w:bookmarkStart w:id="8" w:name="Контакты"/>
-      <w:bookmarkEnd w:id="8"/>
-      <w:r>
+    </w:p>
+    <w:p>
+      <w:pPr>
         <w:rPr>
           <w:rFonts w:ascii="Times New Roman" w:hAnsi="Times New Roman" w:cs="Times New Roman"/>
           <w:b/>
@@ -3584,6 +3726,60 @@
           <w:sz w:val="32"/>
           <w:szCs w:val="32"/>
         </w:rPr>
+      </w:pPr>
+    </w:p>
+    <w:p>
+      <w:pPr>
+        <w:rPr>
+          <w:rFonts w:ascii="Times New Roman" w:hAnsi="Times New Roman" w:cs="Times New Roman"/>
+          <w:b/>
+          <w:bCs/>
+          <w:sz w:val="32"/>
+          <w:szCs w:val="32"/>
+        </w:rPr>
+      </w:pPr>
+    </w:p>
+    <w:p>
+      <w:pPr>
+        <w:rPr>
+          <w:rFonts w:ascii="Times New Roman" w:hAnsi="Times New Roman" w:cs="Times New Roman"/>
+          <w:b/>
+          <w:bCs/>
+          <w:sz w:val="32"/>
+          <w:szCs w:val="32"/>
+        </w:rPr>
+      </w:pPr>
+    </w:p>
+    <w:p>
+      <w:pPr>
+        <w:rPr>
+          <w:rFonts w:ascii="Times New Roman" w:hAnsi="Times New Roman" w:cs="Times New Roman"/>
+          <w:b/>
+          <w:bCs/>
+          <w:sz w:val="32"/>
+          <w:szCs w:val="32"/>
+        </w:rPr>
+      </w:pPr>
+    </w:p>
+    <w:p>
+      <w:pPr>
+        <w:rPr>
+          <w:rFonts w:ascii="Times New Roman" w:hAnsi="Times New Roman" w:cs="Times New Roman"/>
+          <w:b/>
+          <w:bCs/>
+          <w:sz w:val="32"/>
+          <w:szCs w:val="32"/>
+        </w:rPr>
+      </w:pPr>
+      <w:r>
+        <w:rPr>
+          <w:rFonts w:ascii="Times New Roman" w:hAnsi="Times New Roman" w:cs="Times New Roman"/>
+          <w:b/>
+          <w:bCs/>
+          <w:sz w:val="32"/>
+          <w:szCs w:val="32"/>
+        </w:rPr>
+        <w:lastRenderedPageBreak/>
         <w:t>Авторы и контактная информация</w:t>
       </w:r>
     </w:p>

</xml_diff>

<commit_message>
added fix bug in word
</commit_message>
<xml_diff>
--- a/Документация Проекта.docx
+++ b/Документация Проекта.docx
@@ -309,7 +309,53 @@
             <w:sz w:val="28"/>
             <w:szCs w:val="28"/>
           </w:rPr>
-          <w:t>пр</w:t>
+          <w:t>правления</w:t>
+        </w:r>
+      </w:hyperlink>
+    </w:p>
+    <w:p>
+      <w:pPr>
+        <w:rPr>
+          <w:rFonts w:ascii="Times New Roman" w:hAnsi="Times New Roman" w:cs="Times New Roman"/>
+          <w:b/>
+          <w:bCs/>
+          <w:sz w:val="28"/>
+          <w:szCs w:val="28"/>
+        </w:rPr>
+      </w:pPr>
+      <w:r>
+        <w:rPr>
+          <w:rFonts w:ascii="Times New Roman" w:hAnsi="Times New Roman" w:cs="Times New Roman"/>
+          <w:sz w:val="28"/>
+          <w:szCs w:val="28"/>
+        </w:rPr>
+        <w:t>9</w:t>
+      </w:r>
+      <w:r>
+        <w:rPr>
+          <w:rFonts w:ascii="Times New Roman" w:hAnsi="Times New Roman" w:cs="Times New Roman"/>
+          <w:sz w:val="28"/>
+          <w:szCs w:val="28"/>
+        </w:rPr>
+        <w:t>)</w:t>
+      </w:r>
+      <w:r>
+        <w:rPr>
+          <w:rFonts w:ascii="Times New Roman" w:hAnsi="Times New Roman" w:cs="Times New Roman"/>
+          <w:sz w:val="28"/>
+          <w:szCs w:val="28"/>
+        </w:rPr>
+        <w:t xml:space="preserve"> </w:t>
+      </w:r>
+      <w:hyperlink w:anchor="Контакты" w:history="1">
+        <w:r>
+          <w:rPr>
+            <w:rStyle w:val="a4"/>
+            <w:rFonts w:ascii="Times New Roman" w:hAnsi="Times New Roman" w:cs="Times New Roman"/>
+            <w:sz w:val="28"/>
+            <w:szCs w:val="28"/>
+          </w:rPr>
+          <w:t>Авторы и контактна</w:t>
         </w:r>
         <w:r>
           <w:rPr>
@@ -318,7 +364,7 @@
             <w:sz w:val="28"/>
             <w:szCs w:val="28"/>
           </w:rPr>
-          <w:t>а</w:t>
+          <w:t>я</w:t>
         </w:r>
         <w:r>
           <w:rPr>
@@ -327,76 +373,9 @@
             <w:sz w:val="28"/>
             <w:szCs w:val="28"/>
           </w:rPr>
-          <w:t>в</w:t>
-        </w:r>
-        <w:r>
-          <w:rPr>
-            <w:rStyle w:val="a4"/>
-            <w:rFonts w:ascii="Times New Roman" w:hAnsi="Times New Roman" w:cs="Times New Roman"/>
-            <w:sz w:val="28"/>
-            <w:szCs w:val="28"/>
-          </w:rPr>
-          <w:t>л</w:t>
-        </w:r>
-        <w:r>
-          <w:rPr>
-            <w:rStyle w:val="a4"/>
-            <w:rFonts w:ascii="Times New Roman" w:hAnsi="Times New Roman" w:cs="Times New Roman"/>
-            <w:sz w:val="28"/>
-            <w:szCs w:val="28"/>
-          </w:rPr>
-          <w:t>е</w:t>
-        </w:r>
-        <w:r>
-          <w:rPr>
-            <w:rStyle w:val="a4"/>
-            <w:rFonts w:ascii="Times New Roman" w:hAnsi="Times New Roman" w:cs="Times New Roman"/>
-            <w:sz w:val="28"/>
-            <w:szCs w:val="28"/>
-          </w:rPr>
-          <w:t>ния</w:t>
+          <w:t xml:space="preserve"> информация</w:t>
         </w:r>
       </w:hyperlink>
-    </w:p>
-    <w:p>
-      <w:pPr>
-        <w:rPr>
-          <w:rFonts w:ascii="Times New Roman" w:hAnsi="Times New Roman" w:cs="Times New Roman"/>
-          <w:b/>
-          <w:bCs/>
-          <w:sz w:val="28"/>
-          <w:szCs w:val="28"/>
-        </w:rPr>
-      </w:pPr>
-      <w:hyperlink w:anchor="Контакты" w:history="1">
-        <w:r>
-          <w:rPr>
-            <w:rStyle w:val="a4"/>
-            <w:rFonts w:ascii="Times New Roman" w:hAnsi="Times New Roman" w:cs="Times New Roman"/>
-            <w:sz w:val="28"/>
-            <w:szCs w:val="28"/>
-          </w:rPr>
-          <w:t>9</w:t>
-        </w:r>
-        <w:r>
-          <w:rPr>
-            <w:rStyle w:val="a4"/>
-            <w:rFonts w:ascii="Times New Roman" w:hAnsi="Times New Roman" w:cs="Times New Roman"/>
-            <w:sz w:val="28"/>
-            <w:szCs w:val="28"/>
-          </w:rPr>
-          <w:t>)</w:t>
-        </w:r>
-        <w:r>
-          <w:rPr>
-            <w:rStyle w:val="a4"/>
-            <w:rFonts w:ascii="Times New Roman" w:hAnsi="Times New Roman" w:cs="Times New Roman"/>
-            <w:sz w:val="28"/>
-            <w:szCs w:val="28"/>
-          </w:rPr>
-          <w:t xml:space="preserve"> Авторы и контактная информация</w:t>
-        </w:r>
-      </w:hyperlink>
       <w:r>
         <w:rPr>
           <w:rFonts w:ascii="Times New Roman" w:hAnsi="Times New Roman" w:cs="Times New Roman"/>
@@ -407,8 +386,6 @@
         </w:rPr>
         <w:br w:type="page"/>
       </w:r>
-      <w:bookmarkStart w:id="1" w:name="Контакты"/>
-      <w:bookmarkEnd w:id="1"/>
     </w:p>
     <w:p>
       <w:pPr>
@@ -420,7 +397,7 @@
           <w:szCs w:val="32"/>
         </w:rPr>
       </w:pPr>
-      <w:bookmarkStart w:id="2" w:name="Введение"/>
+      <w:bookmarkStart w:id="1" w:name="Введение"/>
       <w:r>
         <w:rPr>
           <w:rFonts w:ascii="Times New Roman" w:hAnsi="Times New Roman" w:cs="Times New Roman"/>
@@ -469,9 +446,9 @@
           <w:szCs w:val="32"/>
         </w:rPr>
       </w:pPr>
-      <w:bookmarkStart w:id="3" w:name="Технические"/>
+      <w:bookmarkStart w:id="2" w:name="Технические"/>
+      <w:bookmarkEnd w:id="1"/>
       <w:bookmarkEnd w:id="2"/>
-      <w:bookmarkEnd w:id="3"/>
       <w:r>
         <w:rPr>
           <w:rFonts w:ascii="Times New Roman" w:hAnsi="Times New Roman" w:cs="Times New Roman"/>
@@ -664,8 +641,8 @@
         </w:rPr>
         <w:t>Проект требует компилятора, совместимого с C++11 или более новой версии.</w:t>
       </w:r>
-      <w:bookmarkStart w:id="4" w:name="Структура"/>
-      <w:bookmarkEnd w:id="4"/>
+      <w:bookmarkStart w:id="3" w:name="Структура"/>
+      <w:bookmarkEnd w:id="3"/>
     </w:p>
     <w:p>
       <w:pPr>
@@ -688,8 +665,8 @@
           <w:szCs w:val="32"/>
         </w:rPr>
       </w:pPr>
-      <w:bookmarkStart w:id="5" w:name="Компоненты"/>
-      <w:bookmarkEnd w:id="5"/>
+      <w:bookmarkStart w:id="4" w:name="Компоненты"/>
+      <w:bookmarkEnd w:id="4"/>
       <w:r>
         <w:rPr>
           <w:rFonts w:ascii="Times New Roman" w:hAnsi="Times New Roman" w:cs="Times New Roman"/>
@@ -1654,8 +1631,8 @@
           <w:szCs w:val="32"/>
         </w:rPr>
       </w:pPr>
-      <w:bookmarkStart w:id="6" w:name="Возможности"/>
-      <w:bookmarkEnd w:id="6"/>
+      <w:bookmarkStart w:id="5" w:name="Возможности"/>
+      <w:bookmarkEnd w:id="5"/>
       <w:r>
         <w:rPr>
           <w:rFonts w:ascii="Times New Roman" w:hAnsi="Times New Roman" w:cs="Times New Roman"/>
@@ -1807,8 +1784,8 @@
           <w:szCs w:val="32"/>
         </w:rPr>
       </w:pPr>
-      <w:bookmarkStart w:id="7" w:name="Интерфейс"/>
-      <w:bookmarkEnd w:id="7"/>
+      <w:bookmarkStart w:id="6" w:name="Интерфейс"/>
+      <w:bookmarkEnd w:id="6"/>
       <w:r>
         <w:rPr>
           <w:rFonts w:ascii="Times New Roman" w:hAnsi="Times New Roman" w:cs="Times New Roman"/>
@@ -2150,8 +2127,8 @@
           <w:szCs w:val="32"/>
         </w:rPr>
       </w:pPr>
-      <w:bookmarkStart w:id="8" w:name="Версии"/>
-      <w:bookmarkEnd w:id="8"/>
+      <w:bookmarkStart w:id="7" w:name="Версии"/>
+      <w:bookmarkEnd w:id="7"/>
       <w:r>
         <w:rPr>
           <w:rFonts w:ascii="Times New Roman" w:hAnsi="Times New Roman" w:cs="Times New Roman"/>
@@ -2332,7 +2309,7 @@
           <w:szCs w:val="32"/>
         </w:rPr>
       </w:pPr>
-      <w:bookmarkStart w:id="9" w:name="Бэк"/>
+      <w:bookmarkStart w:id="8" w:name="Бэк"/>
       <w:proofErr w:type="spellStart"/>
       <w:r>
         <w:rPr>
@@ -3560,7 +3537,7 @@
           <w:szCs w:val="32"/>
         </w:rPr>
       </w:pPr>
-      <w:bookmarkStart w:id="10" w:name="Диаграммы"/>
+      <w:bookmarkStart w:id="9" w:name="Диаграммы"/>
       <w:r>
         <w:rPr>
           <w:rFonts w:ascii="Times New Roman" w:hAnsi="Times New Roman" w:cs="Times New Roman"/>
@@ -3593,7 +3570,7 @@
         </w:rPr>
         <w:t xml:space="preserve"> </w:t>
       </w:r>
-      <w:bookmarkEnd w:id="10"/>
+      <w:bookmarkEnd w:id="9"/>
       <w:r>
         <w:rPr>
           <w:rFonts w:ascii="Times New Roman" w:hAnsi="Times New Roman" w:cs="Times New Roman"/>
@@ -3640,7 +3617,7 @@
         </w:drawing>
       </w:r>
     </w:p>
-    <w:bookmarkEnd w:id="9"/>
+    <w:bookmarkEnd w:id="8"/>
     <w:p>
       <w:pPr>
         <w:rPr>
@@ -3771,6 +3748,7 @@
           <w:szCs w:val="32"/>
         </w:rPr>
       </w:pPr>
+      <w:bookmarkStart w:id="10" w:name="Контакты"/>
       <w:r>
         <w:rPr>
           <w:rFonts w:ascii="Times New Roman" w:hAnsi="Times New Roman" w:cs="Times New Roman"/>
@@ -3783,6 +3761,7 @@
         <w:t>Авторы и контактная информация</w:t>
       </w:r>
     </w:p>
+    <w:bookmarkEnd w:id="10"/>
     <w:p>
       <w:pPr>
         <w:pStyle w:val="a3"/>

</xml_diff>